<commit_message>
Updates from discussion board notes
</commit_message>
<xml_diff>
--- a/cs414.a2.rjh2h.docx
+++ b/cs414.a2.rjh2h.docx
@@ -2,6 +2,7 @@
 <file path=word/document.xml><?xml version="1.0" encoding="utf-8"?>
 <w:document xmlns:wpc="http://schemas.microsoft.com/office/word/2010/wordprocessingCanvas" xmlns:mo="http://schemas.microsoft.com/office/mac/office/2008/main" xmlns:mc="http://schemas.openxmlformats.org/markup-compatibility/2006" xmlns:mv="urn:schemas-microsoft-com:mac:vml" xmlns:o="urn:schemas-microsoft-com:office:office" xmlns:r="http://schemas.openxmlformats.org/officeDocument/2006/relationships" xmlns:m="http://schemas.openxmlformats.org/officeDocument/2006/math" xmlns:v="urn:schemas-microsoft-com:vml" xmlns:wp14="http://schemas.microsoft.com/office/word/2010/wordprocessingDrawing" xmlns:wp="http://schemas.openxmlformats.org/drawingml/2006/wordprocessingDrawing" xmlns:w10="urn:schemas-microsoft-com:office:word" xmlns:w="http://schemas.openxmlformats.org/wordprocessingml/2006/main" xmlns:w14="http://schemas.microsoft.com/office/word/2010/wordml" xmlns:wpg="http://schemas.microsoft.com/office/word/2010/wordprocessingGroup" xmlns:wpi="http://schemas.microsoft.com/office/word/2010/wordprocessingInk" xmlns:wne="http://schemas.microsoft.com/office/word/2006/wordml" xmlns:wps="http://schemas.microsoft.com/office/word/2010/wordprocessingShape" mc:Ignorable="w14 wp14">
   <w:body>
+    <w:p/>
     <w:p>
       <w:r>
         <w:t>CS414.A2</w:t>
@@ -35,7 +36,40 @@
     </w:p>
     <w:p>
       <w:r>
-        <w:t>A driver arrives at the garage to park their car.  The driver looks at the garage sign.  The garage sign displays whether there is room available.  The driver drives to the entry gate.  The system gives the diver a ticket.  The driver takes the ticket.  The system opens the entry gate. The driver enters.  The entry gate closes.  The driver parks the car.</w:t>
+        <w:t>A driver arrives a</w:t>
+      </w:r>
+      <w:r>
+        <w:t>t the garage to park their car.</w:t>
+      </w:r>
+      <w:r>
+        <w:t xml:space="preserve">  The driver looks at the garage sign.  The garage sign shows whether the garage is full or not</w:t>
+      </w:r>
+      <w:r>
+        <w:t xml:space="preserve"> and the price of parking</w:t>
+      </w:r>
+      <w:r>
+        <w:t xml:space="preserve">.  </w:t>
+      </w:r>
+      <w:r>
+        <w:t>The driver drives to the entry gate</w:t>
+      </w:r>
+      <w:r>
+        <w:t xml:space="preserve"> and </w:t>
+      </w:r>
+      <w:r>
+        <w:t>prompts</w:t>
+      </w:r>
+      <w:r>
+        <w:t xml:space="preserve"> the system</w:t>
+      </w:r>
+      <w:r>
+        <w:t>.  The system gives the d</w:t>
+      </w:r>
+      <w:r>
+        <w:t>r</w:t>
+      </w:r>
+      <w:r>
+        <w:t>iver a ticket.  The driver takes the ticket.  The system opens the entry gate. The driver enters.  The entry gate closes.  The driver parks the car.</w:t>
       </w:r>
     </w:p>
     <w:p/>
@@ -48,6 +82,9 @@
       <w:r>
         <w:t>The garage is full, the driver leaves.</w:t>
       </w:r>
+      <w:r>
+        <w:t xml:space="preserve">  Driver doesn’t like the price or terms, driver leaves.</w:t>
+      </w:r>
     </w:p>
     <w:p/>
     <w:p>
@@ -57,13 +94,40 @@
     </w:p>
     <w:p>
       <w:r>
-        <w:t>The driver drives to the exit gate and shows the ticket.  The system tells the driver how much they owe.  The driver pays the system.  The exit gate rises.  The customer leaves the parking garage.</w:t>
-      </w:r>
-    </w:p>
-    <w:p/>
-    <w:p>
-      <w:r>
-        <w:t>Get Statistics</w:t>
+        <w:t>The driver drives to the exit gate</w:t>
+      </w:r>
+      <w:r>
+        <w:t xml:space="preserve">.  The driver </w:t>
+      </w:r>
+      <w:r>
+        <w:t xml:space="preserve">shows </w:t>
+      </w:r>
+      <w:r>
+        <w:t xml:space="preserve">or enters </w:t>
+      </w:r>
+      <w:r>
+        <w:t xml:space="preserve">the ticket.  The system tells the driver how much they </w:t>
+      </w:r>
+      <w:r>
+        <w:t>owe.  The driver pays</w:t>
+      </w:r>
+      <w:r>
+        <w:t xml:space="preserve">.  The exit gate rises.  The </w:t>
+      </w:r>
+      <w:r>
+        <w:t>driver</w:t>
+      </w:r>
+      <w:r>
+        <w:t xml:space="preserve"> leaves the parking garage.</w:t>
+      </w:r>
+      <w:r>
+        <w:t xml:space="preserve">  The exit gate lowers. </w:t>
+      </w:r>
+    </w:p>
+    <w:p/>
+    <w:p>
+      <w:r>
+        <w:t>Manage Garage</w:t>
       </w:r>
     </w:p>
     <w:p>
@@ -80,82 +144,726 @@
     <w:p/>
     <w:p>
       <w:r>
-        <w:t xml:space="preserve">Display </w:t>
-      </w:r>
-      <w:r>
-        <w:t>Availability</w:t>
-      </w:r>
-    </w:p>
-    <w:p>
-      <w:r>
-        <w:t>The garage sign asks the system if the garage is full.  The system responds.  The sign shows the status of the system.</w:t>
-      </w:r>
-    </w:p>
-    <w:p/>
-    <w:p/>
-    <w:p/>
-    <w:p/>
-    <w:p>
-      <w:r>
-        <w:t>Use Case Name:</w:t>
-      </w:r>
-    </w:p>
-    <w:p>
-      <w:r>
-        <w:t>Scope:</w:t>
-      </w:r>
-    </w:p>
-    <w:p>
-      <w:r>
-        <w:t>Level:</w:t>
-      </w:r>
-    </w:p>
-    <w:p>
-      <w:r>
-        <w:t>Primary Actor:</w:t>
-      </w:r>
-    </w:p>
-    <w:p>
-      <w:r>
-        <w:t>Stakeholders and Interests:</w:t>
-      </w:r>
-    </w:p>
-    <w:p>
-      <w:r>
-        <w:t>Preconditions:</w:t>
-      </w:r>
-    </w:p>
-    <w:p>
-      <w:r>
-        <w:t>Success Guarantee:</w:t>
-      </w:r>
-    </w:p>
-    <w:p>
-      <w:r>
-        <w:t>Main Success Scenario:</w:t>
-      </w:r>
-    </w:p>
-    <w:p>
-      <w:r>
-        <w:t>Extensions:</w:t>
-      </w:r>
-    </w:p>
-    <w:p>
-      <w:r>
-        <w:t>Special Requirements:</w:t>
-      </w:r>
-    </w:p>
-    <w:p>
-      <w:r>
-        <w:t>Technology and Data Variations List:</w:t>
-      </w:r>
-    </w:p>
-    <w:p>
-      <w:r>
-        <w:t>Frequency of Occurrence:</w:t>
-      </w:r>
+        <w:t>Assume there is a physical cashier at the exit.</w:t>
+      </w:r>
+    </w:p>
+    <w:p/>
+    <w:p>
+      <w:r>
+        <w:t>Driver wants to minimize cost and time to park.</w:t>
+      </w:r>
+    </w:p>
+    <w:p/>
+    <w:p>
+      <w:r>
+        <w:t>Garage administrator wants to maximize revenue (goal)</w:t>
+      </w:r>
+      <w:r>
+        <w:t>.</w:t>
+      </w:r>
+    </w:p>
+    <w:p>
+      <w:r>
+        <w:tab/>
+      </w:r>
+    </w:p>
+    <w:p>
+      <w:r>
+        <w:t>Change pricing</w:t>
+      </w:r>
+    </w:p>
+    <w:p/>
+    <w:p>
+      <w:r>
+        <w:t>Determine hourly usage</w:t>
+      </w:r>
+    </w:p>
+    <w:p/>
+    <w:p>
+      <w:r>
+        <w:t>Create policies for lost tickets, maximum time in garage.  Maximum cost.</w:t>
+      </w:r>
+    </w:p>
+    <w:p/>
+    <w:p>
+      <w:r>
+        <w:t>48 hour parking policy.</w:t>
+      </w:r>
+    </w:p>
+    <w:p/>
+    <w:p/>
+    <w:p/>
+    <w:p/>
+    <w:p>
       <w:bookmarkStart w:id="0" w:name="_GoBack"/>
       <w:bookmarkEnd w:id="0"/>
+    </w:p>
+    <w:p>
+      <w:r>
+        <w:lastRenderedPageBreak/>
+        <w:t xml:space="preserve">Use Case Name:  </w:t>
+      </w:r>
+    </w:p>
+    <w:p>
+      <w:r>
+        <w:t xml:space="preserve">Scope:  </w:t>
+      </w:r>
+    </w:p>
+    <w:p>
+      <w:r>
+        <w:t xml:space="preserve">Level:  </w:t>
+      </w:r>
+    </w:p>
+    <w:p>
+      <w:r>
+        <w:t xml:space="preserve">Primary Actor:  </w:t>
+      </w:r>
+    </w:p>
+    <w:p>
+      <w:r>
+        <w:t>Stakeholders and Interests:</w:t>
+      </w:r>
+    </w:p>
+    <w:p>
+      <w:r>
+        <w:t>Preconditions:</w:t>
+      </w:r>
+    </w:p>
+    <w:p>
+      <w:r>
+        <w:t>Success Guarantee:</w:t>
+      </w:r>
+    </w:p>
+    <w:p>
+      <w:r>
+        <w:t>Main Success Scenario:</w:t>
+      </w:r>
+    </w:p>
+    <w:p>
+      <w:r>
+        <w:t>Extensions:</w:t>
+      </w:r>
+    </w:p>
+    <w:p>
+      <w:r>
+        <w:t>Special Requirements:</w:t>
+      </w:r>
+    </w:p>
+    <w:p>
+      <w:r>
+        <w:t>Technology and Data Variations List:</w:t>
+      </w:r>
+    </w:p>
+    <w:p>
+      <w:r>
+        <w:t>Frequency of Occurrence:</w:t>
+      </w:r>
+    </w:p>
+    <w:p>
+      <w:r>
+        <w:t>Open Issues:</w:t>
+      </w:r>
+    </w:p>
+    <w:p>
+      <w:r>
+        <w:tab/>
+      </w:r>
+    </w:p>
+    <w:p/>
+    <w:p/>
+    <w:p>
+      <w:r>
+        <w:t>Use Case Name:</w:t>
+      </w:r>
+      <w:r>
+        <w:t xml:space="preserve">  </w:t>
+      </w:r>
+    </w:p>
+    <w:p>
+      <w:pPr>
+        <w:ind w:firstLine="720"/>
+      </w:pPr>
+      <w:r>
+        <w:t>Enter Garage</w:t>
+      </w:r>
+    </w:p>
+    <w:p>
+      <w:r>
+        <w:t>Scope:</w:t>
+      </w:r>
+      <w:r>
+        <w:t xml:space="preserve">  </w:t>
+      </w:r>
+    </w:p>
+    <w:p>
+      <w:pPr>
+        <w:ind w:firstLine="720"/>
+      </w:pPr>
+      <w:r>
+        <w:t>Parking System</w:t>
+      </w:r>
+    </w:p>
+    <w:p>
+      <w:r>
+        <w:t>Level:</w:t>
+      </w:r>
+      <w:r>
+        <w:t xml:space="preserve">  </w:t>
+      </w:r>
+    </w:p>
+    <w:p>
+      <w:pPr>
+        <w:ind w:firstLine="720"/>
+      </w:pPr>
+      <w:r>
+        <w:t>User goal</w:t>
+      </w:r>
+    </w:p>
+    <w:p>
+      <w:r>
+        <w:t>Primary Actor:</w:t>
+      </w:r>
+      <w:r>
+        <w:t xml:space="preserve">  </w:t>
+      </w:r>
+    </w:p>
+    <w:p>
+      <w:pPr>
+        <w:ind w:firstLine="720"/>
+      </w:pPr>
+      <w:r>
+        <w:t xml:space="preserve">Driver </w:t>
+      </w:r>
+    </w:p>
+    <w:p>
+      <w:r>
+        <w:t>Stakeholders and Interests:</w:t>
+      </w:r>
+    </w:p>
+    <w:p>
+      <w:r>
+        <w:tab/>
+        <w:t>Garage Administrators</w:t>
+      </w:r>
+      <w:r>
+        <w:tab/>
+      </w:r>
+    </w:p>
+    <w:p>
+      <w:pPr>
+        <w:ind w:firstLine="720"/>
+      </w:pPr>
+      <w:r>
+        <w:t>City Administrators</w:t>
+      </w:r>
+    </w:p>
+    <w:p>
+      <w:pPr>
+        <w:ind w:firstLine="720"/>
+      </w:pPr>
+      <w:r>
+        <w:t>Payment Authorization Service</w:t>
+      </w:r>
+    </w:p>
+    <w:p>
+      <w:r>
+        <w:t>Preconditions:</w:t>
+      </w:r>
+    </w:p>
+    <w:p>
+      <w:r>
+        <w:tab/>
+        <w:t>System has power</w:t>
+      </w:r>
+    </w:p>
+    <w:p>
+      <w:pPr>
+        <w:ind w:firstLine="720"/>
+      </w:pPr>
+      <w:r>
+        <w:t>System is connected to a server</w:t>
+      </w:r>
+      <w:r>
+        <w:t>.</w:t>
+      </w:r>
+    </w:p>
+    <w:p>
+      <w:pPr>
+        <w:ind w:firstLine="720"/>
+      </w:pPr>
+      <w:r>
+        <w:t>Parking garage is not full.</w:t>
+      </w:r>
+    </w:p>
+    <w:p>
+      <w:r>
+        <w:t>Success Guarantee:</w:t>
+      </w:r>
+    </w:p>
+    <w:p>
+      <w:pPr>
+        <w:ind w:firstLine="720"/>
+      </w:pPr>
+      <w:r>
+        <w:t>Driver is given a ticket.</w:t>
+      </w:r>
+    </w:p>
+    <w:p>
+      <w:r>
+        <w:tab/>
+        <w:t>Entry gate is opened.</w:t>
+      </w:r>
+    </w:p>
+    <w:p>
+      <w:r>
+        <w:tab/>
+        <w:t>Entry is logged.</w:t>
+      </w:r>
+    </w:p>
+    <w:p>
+      <w:r>
+        <w:tab/>
+        <w:t>Entry gate is closed after entry.</w:t>
+      </w:r>
+    </w:p>
+    <w:p>
+      <w:r>
+        <w:t>Main Success Scenario:</w:t>
+      </w:r>
+    </w:p>
+    <w:p>
+      <w:r>
+        <w:tab/>
+        <w:t>1. Driver arrives at the parking garage.</w:t>
+      </w:r>
+    </w:p>
+    <w:p>
+      <w:r>
+        <w:tab/>
+        <w:t>2. Driver indicates presence to entry kiosk (presses button).</w:t>
+      </w:r>
+    </w:p>
+    <w:p>
+      <w:r>
+        <w:tab/>
+        <w:t>3. Entry kiosk prints ticket.</w:t>
+      </w:r>
+    </w:p>
+    <w:p>
+      <w:r>
+        <w:tab/>
+        <w:t>4. Driver takes the ticket.</w:t>
+      </w:r>
+    </w:p>
+    <w:p>
+      <w:r>
+        <w:tab/>
+        <w:t>5. Entry gate opens.</w:t>
+      </w:r>
+    </w:p>
+    <w:p>
+      <w:r>
+        <w:tab/>
+        <w:t>6. Driver drives through the gate.</w:t>
+      </w:r>
+    </w:p>
+    <w:p>
+      <w:r>
+        <w:tab/>
+        <w:t>7. Entry gate closes.</w:t>
+      </w:r>
+    </w:p>
+    <w:p>
+      <w:r>
+        <w:t>Extensions:</w:t>
+      </w:r>
+    </w:p>
+    <w:p>
+      <w:r>
+        <w:tab/>
+        <w:t xml:space="preserve">1a. </w:t>
+      </w:r>
+      <w:r>
+        <w:t xml:space="preserve"> </w:t>
+      </w:r>
+      <w:r>
+        <w:t>Driver sees that the parking structure is full, driver leaves.</w:t>
+      </w:r>
+    </w:p>
+    <w:p>
+      <w:r>
+        <w:tab/>
+        <w:t>3a.  System detects kiosk is out of paper tickets.</w:t>
+      </w:r>
+    </w:p>
+    <w:p>
+      <w:r>
+        <w:tab/>
+      </w:r>
+      <w:r>
+        <w:tab/>
+        <w:t>1.  Driver presses a “call” button to contact garage administrator</w:t>
+      </w:r>
+    </w:p>
+    <w:p>
+      <w:r>
+        <w:tab/>
+      </w:r>
+      <w:r>
+        <w:tab/>
+        <w:t>2.  Administrator refills tickets</w:t>
+      </w:r>
+    </w:p>
+    <w:p>
+      <w:r>
+        <w:tab/>
+        <w:t xml:space="preserve">3b.  Ticket dispenser is jammed or </w:t>
+      </w:r>
+      <w:proofErr w:type="spellStart"/>
+      <w:r>
+        <w:t>unoperational</w:t>
+      </w:r>
+      <w:proofErr w:type="spellEnd"/>
+      <w:r>
+        <w:t>.</w:t>
+      </w:r>
+    </w:p>
+    <w:p>
+      <w:r>
+        <w:tab/>
+      </w:r>
+      <w:r>
+        <w:tab/>
+        <w:t>1.  Driver presses a “call” button to contact garage administrator</w:t>
+      </w:r>
+    </w:p>
+    <w:p>
+      <w:r>
+        <w:tab/>
+      </w:r>
+      <w:r>
+        <w:tab/>
+        <w:t>2a.  Administrator fixes the jam or reboots the system.</w:t>
+      </w:r>
+    </w:p>
+    <w:p>
+      <w:pPr>
+        <w:ind w:left="720" w:firstLine="720"/>
+      </w:pPr>
+      <w:r>
+        <w:t>2b.  Administrator marks the time on an informal ticket.</w:t>
+      </w:r>
+    </w:p>
+    <w:p>
+      <w:r>
+        <w:tab/>
+        <w:t>4a.  System detects kiosk is out of tickets.</w:t>
+      </w:r>
+    </w:p>
+    <w:p>
+      <w:r>
+        <w:tab/>
+      </w:r>
+      <w:r>
+        <w:tab/>
+        <w:t>1.  System contacts the garage administrator.</w:t>
+      </w:r>
+    </w:p>
+    <w:p>
+      <w:r>
+        <w:t>Special Requirements:</w:t>
+      </w:r>
+    </w:p>
+    <w:p>
+      <w:r>
+        <w:tab/>
+        <w:t xml:space="preserve">Call button </w:t>
+      </w:r>
+      <w:r>
+        <w:t xml:space="preserve">that </w:t>
+      </w:r>
+      <w:r>
+        <w:t>will create a contact with the garage administrator.</w:t>
+      </w:r>
+    </w:p>
+    <w:p>
+      <w:r>
+        <w:tab/>
+        <w:t xml:space="preserve">Phone line and speaker / </w:t>
+      </w:r>
+      <w:proofErr w:type="gramStart"/>
+      <w:r>
+        <w:t>pa</w:t>
+      </w:r>
+      <w:proofErr w:type="gramEnd"/>
+      <w:r>
+        <w:t xml:space="preserve"> system.</w:t>
+      </w:r>
+    </w:p>
+    <w:p>
+      <w:r>
+        <w:tab/>
+      </w:r>
+      <w:r>
+        <w:t>Dispense ticket button.</w:t>
+      </w:r>
+    </w:p>
+    <w:p/>
+    <w:p>
+      <w:r>
+        <w:t>Technology and Data Variations List:</w:t>
+      </w:r>
+    </w:p>
+    <w:p>
+      <w:r>
+        <w:t>Frequency of Occurrence:</w:t>
+      </w:r>
+    </w:p>
+    <w:p>
+      <w:r>
+        <w:tab/>
+      </w:r>
+      <w:proofErr w:type="gramStart"/>
+      <w:r>
+        <w:t>Intermittent to continuous.</w:t>
+      </w:r>
+      <w:proofErr w:type="gramEnd"/>
+    </w:p>
+    <w:p>
+      <w:r>
+        <w:t>Open Issues:</w:t>
+      </w:r>
+    </w:p>
+    <w:p/>
+    <w:p/>
+    <w:p>
+      <w:pPr>
+        <w:pBdr>
+          <w:bottom w:val="single" w:sz="12" w:space="1" w:color="auto"/>
+        </w:pBdr>
+      </w:pPr>
+    </w:p>
+    <w:p/>
+    <w:p>
+      <w:r>
+        <w:t xml:space="preserve">Use Case Name:  </w:t>
+      </w:r>
+    </w:p>
+    <w:p>
+      <w:r>
+        <w:t xml:space="preserve">Scope:  </w:t>
+      </w:r>
+    </w:p>
+    <w:p>
+      <w:r>
+        <w:t xml:space="preserve">Level:  </w:t>
+      </w:r>
+    </w:p>
+    <w:p>
+      <w:r>
+        <w:t xml:space="preserve">Primary Actor:  </w:t>
+      </w:r>
+    </w:p>
+    <w:p>
+      <w:r>
+        <w:t>Stakeholders and Interests:</w:t>
+      </w:r>
+    </w:p>
+    <w:p>
+      <w:r>
+        <w:t>Preconditions:</w:t>
+      </w:r>
+    </w:p>
+    <w:p>
+      <w:r>
+        <w:t>Success Guarantee:</w:t>
+      </w:r>
+    </w:p>
+    <w:p>
+      <w:r>
+        <w:t>Main Success Scenario:</w:t>
+      </w:r>
+    </w:p>
+    <w:p>
+      <w:r>
+        <w:t>Extensions:</w:t>
+      </w:r>
+    </w:p>
+    <w:p>
+      <w:r>
+        <w:t>Special Requirements:</w:t>
+      </w:r>
+    </w:p>
+    <w:p>
+      <w:r>
+        <w:t>Technology and Data Variations List:</w:t>
+      </w:r>
+    </w:p>
+    <w:p>
+      <w:r>
+        <w:t>Frequency of Occurrence:</w:t>
+      </w:r>
+    </w:p>
+    <w:p>
+      <w:r>
+        <w:t>Open Issues:</w:t>
+      </w:r>
+    </w:p>
+    <w:p>
+      <w:pPr>
+        <w:pBdr>
+          <w:bottom w:val="single" w:sz="12" w:space="1" w:color="auto"/>
+        </w:pBdr>
+      </w:pPr>
+    </w:p>
+    <w:p/>
+    <w:p>
+      <w:r>
+        <w:t xml:space="preserve">Use Case Name:  </w:t>
+      </w:r>
+    </w:p>
+    <w:p>
+      <w:r>
+        <w:t xml:space="preserve">Scope:  </w:t>
+      </w:r>
+    </w:p>
+    <w:p>
+      <w:r>
+        <w:t xml:space="preserve">Level:  </w:t>
+      </w:r>
+    </w:p>
+    <w:p>
+      <w:r>
+        <w:t xml:space="preserve">Primary Actor:  </w:t>
+      </w:r>
+    </w:p>
+    <w:p>
+      <w:r>
+        <w:t>Stakeholders and Interests:</w:t>
+      </w:r>
+    </w:p>
+    <w:p>
+      <w:r>
+        <w:t>Preconditions:</w:t>
+      </w:r>
+    </w:p>
+    <w:p>
+      <w:r>
+        <w:t>Success Guarantee:</w:t>
+      </w:r>
+    </w:p>
+    <w:p>
+      <w:r>
+        <w:t>Main Success Scenario:</w:t>
+      </w:r>
+    </w:p>
+    <w:p>
+      <w:r>
+        <w:t>Extensions:</w:t>
+      </w:r>
+    </w:p>
+    <w:p>
+      <w:r>
+        <w:t>Special Requirements:</w:t>
+      </w:r>
+    </w:p>
+    <w:p>
+      <w:r>
+        <w:t>Technology and Data Variations List:</w:t>
+      </w:r>
+    </w:p>
+    <w:p>
+      <w:r>
+        <w:t>Frequency of Occurrence:</w:t>
+      </w:r>
+    </w:p>
+    <w:p>
+      <w:pPr>
+        <w:pBdr>
+          <w:bottom w:val="single" w:sz="12" w:space="1" w:color="auto"/>
+        </w:pBdr>
+      </w:pPr>
+      <w:r>
+        <w:t>Open Issues:</w:t>
+      </w:r>
+    </w:p>
+    <w:p>
+      <w:pPr>
+        <w:pBdr>
+          <w:bottom w:val="single" w:sz="12" w:space="1" w:color="auto"/>
+        </w:pBdr>
+      </w:pPr>
+    </w:p>
+    <w:p/>
+    <w:p>
+      <w:r>
+        <w:t xml:space="preserve">Use Case Name:  </w:t>
+      </w:r>
+    </w:p>
+    <w:p>
+      <w:r>
+        <w:t xml:space="preserve">Scope:  </w:t>
+      </w:r>
+    </w:p>
+    <w:p>
+      <w:r>
+        <w:t xml:space="preserve">Level:  </w:t>
+      </w:r>
+    </w:p>
+    <w:p>
+      <w:r>
+        <w:t xml:space="preserve">Primary Actor:  </w:t>
+      </w:r>
+    </w:p>
+    <w:p>
+      <w:r>
+        <w:t>Stakeholders and Interests:</w:t>
+      </w:r>
+    </w:p>
+    <w:p>
+      <w:r>
+        <w:t>Preconditions:</w:t>
+      </w:r>
+    </w:p>
+    <w:p>
+      <w:r>
+        <w:t>Success Guarantee:</w:t>
+      </w:r>
+    </w:p>
+    <w:p>
+      <w:r>
+        <w:t>Main Success Scenario:</w:t>
+      </w:r>
+    </w:p>
+    <w:p>
+      <w:r>
+        <w:t>Extensions:</w:t>
+      </w:r>
+    </w:p>
+    <w:p>
+      <w:r>
+        <w:t>Special Requirements:</w:t>
+      </w:r>
+    </w:p>
+    <w:p>
+      <w:r>
+        <w:t>Technology and Data Variations List:</w:t>
+      </w:r>
+    </w:p>
+    <w:p>
+      <w:r>
+        <w:t>Frequency of Occurrence:</w:t>
+      </w:r>
+    </w:p>
+    <w:p>
+      <w:r>
+        <w:t>Open Issues:</w:t>
+      </w:r>
+    </w:p>
+    <w:p>
+      <w:r>
+        <w:tab/>
+      </w:r>
     </w:p>
     <w:sectPr>
       <w:pgSz w:w="12240" w:h="15840"/>

</xml_diff>